<commit_message>
Zavrsen dokument 'Sprint retrospect'
</commit_message>
<xml_diff>
--- a/Dokumenta za pracenje implementacije SCRUM metodologije/Dokument za Sprint Retrospective.docx
+++ b/Dokumenta za pracenje implementacije SCRUM metodologije/Dokument za Sprint Retrospective.docx
@@ -27,6 +27,108 @@
           <w:lang w:val="sr-Latn-RS"/>
         </w:rPr>
         <w:t>Retrospective</w:t>
+      </w:r>
+    </w:p>
+    <w:p>
+      <w:pPr>
+        <w:rPr>
+          <w:lang w:val="sr-Latn-RS"/>
+        </w:rPr>
+      </w:pPr>
+    </w:p>
+    <w:p>
+      <w:r>
+        <w:rPr>
+          <w:lang w:val="sr-Latn-RS"/>
+        </w:rPr>
+        <w:tab/>
+      </w:r>
+      <w:r>
+        <w:t>“Sprint Retrospective” je vremenski ogranicen, uglavnom kratak sastanak na kraju svakog sprinta. Glavni cilj je da se za taj sprint pregleda i prona</w:t>
+      </w:r>
+      <w:r>
+        <w:rPr>
+          <w:lang w:val="sr-Latn-RS"/>
+        </w:rPr>
+        <w:t>đu načini za napredak.</w:t>
+      </w:r>
+      <w:r>
+        <w:rPr>
+          <w:lang w:val="sr-Latn-RS"/>
+        </w:rPr>
+        <w:br/>
+      </w:r>
+      <w:r>
+        <w:rPr>
+          <w:lang w:val="sr-Latn-RS"/>
+        </w:rPr>
+        <w:br/>
+      </w:r>
+      <w:r>
+        <w:rPr>
+          <w:lang w:val="sr-Latn-RS"/>
+        </w:rPr>
+        <w:tab/>
+        <w:t xml:space="preserve">Tokom </w:t>
+      </w:r>
+      <w:r>
+        <w:rPr>
+          <w:i/>
+          <w:iCs/>
+          <w:lang w:val="sr-Latn-RS"/>
+        </w:rPr>
+        <w:t>retrospektive sprinta</w:t>
+      </w:r>
+      <w:r>
+        <w:t>*, skram tim (osoba čiji je projekat, skram master i ostali članovi razvojnog tima) se okupljaju i pregledavaju pređeni sprint, diskutujući o onome što je prošlo dobro, ali i o stvarima koje nisu ili bi mogle malo da se unaprede. Na kraju pregleda, tim se dogovara o načina poboljšanja rada i njegovoj implementaciji.</w:t>
+      </w:r>
+    </w:p>
+    <w:p/>
+    <w:p>
+      <w:r>
+        <w:tab/>
+        <w:t>Ovaj korak služi kao prilika timu da iskreno pogledaju i ocene svoj dosadašnji rad i učinak. Kao cilj se postavlja bilo koji deo procesa na kojem bi trebalo izvršiti poboljšanja da bi rad bio što efikasniji za sledeći sprint. U fosuku su tri teme:</w:t>
+      </w:r>
+      <w:r>
+        <w:br/>
+      </w:r>
+      <w:r>
+        <w:tab/>
+        <w:t>1. Ono što je prošlo dobro tokom sprinta.</w:t>
+      </w:r>
+      <w:r>
+        <w:br/>
+      </w:r>
+      <w:r>
+        <w:tab/>
+        <w:t>2. Ono što je bilo loše tokom sprinta.</w:t>
+      </w:r>
+      <w:r>
+        <w:br/>
+      </w:r>
+      <w:r>
+        <w:tab/>
+        <w:t>3. Ono što bi trebalo da se odradi da bi sledeći sprint bio bolji.</w:t>
+      </w:r>
+      <w:r>
+        <w:br/>
+      </w:r>
+    </w:p>
+    <w:p>
+      <w:pPr>
+        <w:rPr>
+          <w:lang w:val="sr-Latn-RS"/>
+        </w:rPr>
+      </w:pPr>
+      <w:r>
+        <w:tab/>
+        <w:t xml:space="preserve">Skram master je tu da upravlja sastankom i osigura priliku svima da daju svoje mišljenje. Vlasnik projekta bi takođe trebalo da učestvuje i pruža svoje mišljenje o pređenom sprintu. Kao produkt svake retrospektive dobija se </w:t>
+      </w:r>
+      <w:r>
+        <w:t>niz stavki koje bi trebalo da se ispune da bi sledeći sprint bio bolji od prethodnog.</w:t>
+      </w:r>
+      <w:r>
+        <w:t xml:space="preserve"> </w:t>
       </w:r>
     </w:p>
     <w:sectPr>

</xml_diff>